<commit_message>
Changed the RdosTester class with more accurate data types in the ProjectDesign document
</commit_message>
<xml_diff>
--- a/Team_C_ProjectDesign.docx
+++ b/Team_C_ProjectDesign.docx
@@ -85,8 +85,6 @@
         <w:spacing w:after="0" w:line="240" w:lineRule="auto"/>
         <w:contextualSpacing/>
       </w:pPr>
-      <w:bookmarkStart w:id="0" w:name="_GoBack"/>
-      <w:bookmarkEnd w:id="0"/>
     </w:p>
     <w:p>
       <w:pPr>
@@ -408,28 +406,20 @@
         <w:contextualSpacing/>
       </w:pPr>
       <w:r>
-        <w:lastRenderedPageBreak/>
-        <w:t>Scenario 3: Error-Handling</w:t>
-      </w:r>
-    </w:p>
-    <w:p>
-      <w:pPr>
-        <w:pStyle w:val="Heading4"/>
-      </w:pPr>
-      <w:r>
-        <w:t>Network unavailable on Start-up</w:t>
-      </w:r>
-    </w:p>
-    <w:p>
-      <w:pPr>
-        <w:pStyle w:val="Heading4"/>
+        <w:t>Scenario 3: Network unavailable on Start-up</w:t>
+      </w:r>
+    </w:p>
+    <w:p>
+      <w:pPr>
+        <w:pStyle w:val="Heading2"/>
       </w:pPr>
       <w:r>
         <w:rPr>
           <w:noProof/>
         </w:rPr>
+        <w:lastRenderedPageBreak/>
         <w:drawing>
-          <wp:anchor distT="0" distB="127000" distL="0" distR="0" simplePos="0" relativeHeight="2" behindDoc="0" locked="0" layoutInCell="1" allowOverlap="1" wp14:anchorId="155261EB" wp14:editId="14832E4B">
+          <wp:anchor distT="0" distB="127000" distL="0" distR="0" simplePos="0" relativeHeight="2" behindDoc="0" locked="0" layoutInCell="1" allowOverlap="1" wp14:anchorId="3CA49F67" wp14:editId="12841660">
             <wp:simplePos x="0" y="0"/>
             <wp:positionH relativeFrom="column">
               <wp:posOffset>-94615</wp:posOffset>
@@ -480,6 +470,15 @@
             </a:graphic>
           </wp:anchor>
         </w:drawing>
+      </w:r>
+      <w:r>
+        <w:t xml:space="preserve">Scenario </w:t>
+      </w:r>
+      <w:r>
+        <w:t>4</w:t>
+      </w:r>
+      <w:r>
+        <w:t xml:space="preserve">: </w:t>
       </w:r>
       <w:r>
         <w:t>Invalid user input</w:t>
@@ -614,8 +613,17 @@
     </w:p>
     <w:p>
       <w:pPr>
-        <w:pStyle w:val="Heading4"/>
-      </w:pPr>
+        <w:pStyle w:val="Heading2"/>
+      </w:pPr>
+      <w:r>
+        <w:t xml:space="preserve">Scenario </w:t>
+      </w:r>
+      <w:r>
+        <w:t>5</w:t>
+      </w:r>
+      <w:r>
+        <w:t xml:space="preserve">: </w:t>
+      </w:r>
       <w:r>
         <w:t>Packet not transmitted</w:t>
       </w:r>
@@ -695,8 +703,17 @@
     </w:p>
     <w:p>
       <w:pPr>
-        <w:pStyle w:val="Heading4"/>
-      </w:pPr>
+        <w:pStyle w:val="Heading2"/>
+      </w:pPr>
+      <w:r>
+        <w:t xml:space="preserve">Scenario </w:t>
+      </w:r>
+      <w:r>
+        <w:t>6</w:t>
+      </w:r>
+      <w:r>
+        <w:t xml:space="preserve">: </w:t>
+      </w:r>
       <w:r>
         <w:t>Packet not received</w:t>
       </w:r>
@@ -772,7 +789,15 @@
       </w:pPr>
       <w:r>
         <w:lastRenderedPageBreak/>
-        <w:t>Scenario 4: Shut-down</w:t>
+        <w:t xml:space="preserve">Scenario </w:t>
+      </w:r>
+      <w:r>
+        <w:t>7</w:t>
+      </w:r>
+      <w:bookmarkStart w:id="0" w:name="_GoBack"/>
+      <w:bookmarkEnd w:id="0"/>
+      <w:r>
+        <w:t>: Shut-down</w:t>
       </w:r>
     </w:p>
     <w:p>
@@ -5377,7 +5402,7 @@
       <w:rPr>
         <w:noProof/>
       </w:rPr>
-      <w:t>10</w:t>
+      <w:t>2</w:t>
     </w:r>
     <w:r>
       <w:fldChar w:fldCharType="end"/>

</xml_diff>